<commit_message>
Update Assignment 2 - Language Exploration
</commit_message>
<xml_diff>
--- a/Programming 4/Assignment 2 Language Exploration/Assignment 2 - Language Exploration.docx
+++ b/Programming 4/Assignment 2 Language Exploration/Assignment 2 - Language Exploration.docx
@@ -1,6 +1,6 @@
 
 <file path=word/document.xml><?xml version="1.0" encoding="utf-8"?>
-<w:document xmlns:wpc="http://schemas.microsoft.com/office/word/2010/wordprocessingCanvas" xmlns:mo="http://schemas.microsoft.com/office/mac/office/2008/main" xmlns:mc="http://schemas.openxmlformats.org/markup-compatibility/2006" xmlns:mv="urn:schemas-microsoft-com:mac:vml" xmlns:o="urn:schemas-microsoft-com:office:office" xmlns:r="http://schemas.openxmlformats.org/officeDocument/2006/relationships" xmlns:m="http://schemas.openxmlformats.org/officeDocument/2006/math" xmlns:v="urn:schemas-microsoft-com:vml" xmlns:wp14="http://schemas.microsoft.com/office/word/2010/wordprocessingDrawing" xmlns:wp="http://schemas.openxmlformats.org/drawingml/2006/wordprocessingDrawing" xmlns:w10="urn:schemas-microsoft-com:office:word" xmlns:w="http://schemas.openxmlformats.org/wordprocessingml/2006/main" xmlns:w14="http://schemas.microsoft.com/office/word/2010/wordml" xmlns:w15="http://schemas.microsoft.com/office/word/2012/wordml" xmlns:wpg="http://schemas.microsoft.com/office/word/2010/wordprocessingGroup" xmlns:wpi="http://schemas.microsoft.com/office/word/2010/wordprocessingInk" xmlns:wne="http://schemas.microsoft.com/office/word/2006/wordml" xmlns:wps="http://schemas.microsoft.com/office/word/2010/wordprocessingShape" mc:Ignorable="w14 w15 wp14">
+<w:document xmlns:wpc="http://schemas.microsoft.com/office/word/2010/wordprocessingCanvas" xmlns:cx="http://schemas.microsoft.com/office/drawing/2014/chartex" xmlns:cx1="http://schemas.microsoft.com/office/drawing/2015/9/8/chartex" xmlns:mc="http://schemas.openxmlformats.org/markup-compatibility/2006" xmlns:o="urn:schemas-microsoft-com:office:office" xmlns:r="http://schemas.openxmlformats.org/officeDocument/2006/relationships" xmlns:m="http://schemas.openxmlformats.org/officeDocument/2006/math" xmlns:v="urn:schemas-microsoft-com:vml" xmlns:wp14="http://schemas.microsoft.com/office/word/2010/wordprocessingDrawing" xmlns:wp="http://schemas.openxmlformats.org/drawingml/2006/wordprocessingDrawing" xmlns:w10="urn:schemas-microsoft-com:office:word" xmlns:w="http://schemas.openxmlformats.org/wordprocessingml/2006/main" xmlns:w14="http://schemas.microsoft.com/office/word/2010/wordml" xmlns:w15="http://schemas.microsoft.com/office/word/2012/wordml" xmlns:w16se="http://schemas.microsoft.com/office/word/2015/wordml/symex" xmlns:wpg="http://schemas.microsoft.com/office/word/2010/wordprocessingGroup" xmlns:wpi="http://schemas.microsoft.com/office/word/2010/wordprocessingInk" xmlns:wne="http://schemas.microsoft.com/office/word/2006/wordml" xmlns:wps="http://schemas.microsoft.com/office/word/2010/wordprocessingShape" mc:Ignorable="w14 w15 w16se wp14">
   <w:body>
     <w:p>
       <w:pPr>
@@ -1494,7 +1494,18 @@
           <w:sz w:val="40"/>
           <w:szCs w:val="40"/>
         </w:rPr>
-        <w:t>Author(s):</w:t>
+        <w:t>Author</w:t>
+      </w:r>
+      <w:bookmarkStart w:id="0" w:name="_GoBack"/>
+      <w:bookmarkEnd w:id="0"/>
+      <w:r>
+        <w:rPr>
+          <w:rFonts w:asciiTheme="minorHAnsi" w:hAnsiTheme="minorHAnsi"/>
+          <w:color w:val="17365D" w:themeColor="text2" w:themeShade="BF"/>
+          <w:sz w:val="40"/>
+          <w:szCs w:val="40"/>
+        </w:rPr>
+        <w:t>:</w:t>
       </w:r>
       <w:r>
         <w:rPr>
@@ -2266,8 +2277,6 @@
               </w:rPr>
               <w:t>Comments</w:t>
             </w:r>
-            <w:bookmarkStart w:id="0" w:name="_GoBack"/>
-            <w:bookmarkEnd w:id="0"/>
           </w:p>
         </w:tc>
       </w:tr>
@@ -4011,7 +4020,7 @@
 </file>
 
 <file path=word/endnotes.xml><?xml version="1.0" encoding="utf-8"?>
-<w:endnotes xmlns:wpc="http://schemas.microsoft.com/office/word/2010/wordprocessingCanvas" xmlns:mo="http://schemas.microsoft.com/office/mac/office/2008/main" xmlns:mc="http://schemas.openxmlformats.org/markup-compatibility/2006" xmlns:mv="urn:schemas-microsoft-com:mac:vml" xmlns:o="urn:schemas-microsoft-com:office:office" xmlns:r="http://schemas.openxmlformats.org/officeDocument/2006/relationships" xmlns:m="http://schemas.openxmlformats.org/officeDocument/2006/math" xmlns:v="urn:schemas-microsoft-com:vml" xmlns:wp14="http://schemas.microsoft.com/office/word/2010/wordprocessingDrawing" xmlns:wp="http://schemas.openxmlformats.org/drawingml/2006/wordprocessingDrawing" xmlns:w10="urn:schemas-microsoft-com:office:word" xmlns:w="http://schemas.openxmlformats.org/wordprocessingml/2006/main" xmlns:w14="http://schemas.microsoft.com/office/word/2010/wordml" xmlns:w15="http://schemas.microsoft.com/office/word/2012/wordml" xmlns:wpg="http://schemas.microsoft.com/office/word/2010/wordprocessingGroup" xmlns:wpi="http://schemas.microsoft.com/office/word/2010/wordprocessingInk" xmlns:wne="http://schemas.microsoft.com/office/word/2006/wordml" xmlns:wps="http://schemas.microsoft.com/office/word/2010/wordprocessingShape" mc:Ignorable="w14 w15 wp14">
+<w:endnotes xmlns:wpc="http://schemas.microsoft.com/office/word/2010/wordprocessingCanvas" xmlns:cx="http://schemas.microsoft.com/office/drawing/2014/chartex" xmlns:cx1="http://schemas.microsoft.com/office/drawing/2015/9/8/chartex" xmlns:mc="http://schemas.openxmlformats.org/markup-compatibility/2006" xmlns:o="urn:schemas-microsoft-com:office:office" xmlns:r="http://schemas.openxmlformats.org/officeDocument/2006/relationships" xmlns:m="http://schemas.openxmlformats.org/officeDocument/2006/math" xmlns:v="urn:schemas-microsoft-com:vml" xmlns:wp14="http://schemas.microsoft.com/office/word/2010/wordprocessingDrawing" xmlns:wp="http://schemas.openxmlformats.org/drawingml/2006/wordprocessingDrawing" xmlns:w10="urn:schemas-microsoft-com:office:word" xmlns:w="http://schemas.openxmlformats.org/wordprocessingml/2006/main" xmlns:w14="http://schemas.microsoft.com/office/word/2010/wordml" xmlns:w15="http://schemas.microsoft.com/office/word/2012/wordml" xmlns:w16se="http://schemas.microsoft.com/office/word/2015/wordml/symex" xmlns:wpg="http://schemas.microsoft.com/office/word/2010/wordprocessingGroup" xmlns:wpi="http://schemas.microsoft.com/office/word/2010/wordprocessingInk" xmlns:wne="http://schemas.microsoft.com/office/word/2006/wordml" xmlns:wps="http://schemas.microsoft.com/office/word/2010/wordprocessingShape" mc:Ignorable="w14 w15 w16se wp14">
   <w:endnote w:type="separator" w:id="-1">
     <w:p>
       <w:pPr>
@@ -4036,7 +4045,7 @@
 </file>
 
 <file path=word/footnotes.xml><?xml version="1.0" encoding="utf-8"?>
-<w:footnotes xmlns:wpc="http://schemas.microsoft.com/office/word/2010/wordprocessingCanvas" xmlns:mo="http://schemas.microsoft.com/office/mac/office/2008/main" xmlns:mc="http://schemas.openxmlformats.org/markup-compatibility/2006" xmlns:mv="urn:schemas-microsoft-com:mac:vml" xmlns:o="urn:schemas-microsoft-com:office:office" xmlns:r="http://schemas.openxmlformats.org/officeDocument/2006/relationships" xmlns:m="http://schemas.openxmlformats.org/officeDocument/2006/math" xmlns:v="urn:schemas-microsoft-com:vml" xmlns:wp14="http://schemas.microsoft.com/office/word/2010/wordprocessingDrawing" xmlns:wp="http://schemas.openxmlformats.org/drawingml/2006/wordprocessingDrawing" xmlns:w10="urn:schemas-microsoft-com:office:word" xmlns:w="http://schemas.openxmlformats.org/wordprocessingml/2006/main" xmlns:w14="http://schemas.microsoft.com/office/word/2010/wordml" xmlns:w15="http://schemas.microsoft.com/office/word/2012/wordml" xmlns:wpg="http://schemas.microsoft.com/office/word/2010/wordprocessingGroup" xmlns:wpi="http://schemas.microsoft.com/office/word/2010/wordprocessingInk" xmlns:wne="http://schemas.microsoft.com/office/word/2006/wordml" xmlns:wps="http://schemas.microsoft.com/office/word/2010/wordprocessingShape" mc:Ignorable="w14 w15 wp14">
+<w:footnotes xmlns:wpc="http://schemas.microsoft.com/office/word/2010/wordprocessingCanvas" xmlns:cx="http://schemas.microsoft.com/office/drawing/2014/chartex" xmlns:cx1="http://schemas.microsoft.com/office/drawing/2015/9/8/chartex" xmlns:mc="http://schemas.openxmlformats.org/markup-compatibility/2006" xmlns:o="urn:schemas-microsoft-com:office:office" xmlns:r="http://schemas.openxmlformats.org/officeDocument/2006/relationships" xmlns:m="http://schemas.openxmlformats.org/officeDocument/2006/math" xmlns:v="urn:schemas-microsoft-com:vml" xmlns:wp14="http://schemas.microsoft.com/office/word/2010/wordprocessingDrawing" xmlns:wp="http://schemas.openxmlformats.org/drawingml/2006/wordprocessingDrawing" xmlns:w10="urn:schemas-microsoft-com:office:word" xmlns:w="http://schemas.openxmlformats.org/wordprocessingml/2006/main" xmlns:w14="http://schemas.microsoft.com/office/word/2010/wordml" xmlns:w15="http://schemas.microsoft.com/office/word/2012/wordml" xmlns:w16se="http://schemas.microsoft.com/office/word/2015/wordml/symex" xmlns:wpg="http://schemas.microsoft.com/office/word/2010/wordprocessingGroup" xmlns:wpi="http://schemas.microsoft.com/office/word/2010/wordprocessingInk" xmlns:wne="http://schemas.microsoft.com/office/word/2006/wordml" xmlns:wps="http://schemas.microsoft.com/office/word/2010/wordprocessingShape" mc:Ignorable="w14 w15 w16se wp14">
   <w:footnote w:type="separator" w:id="-1">
     <w:p>
       <w:pPr>
@@ -4061,7 +4070,7 @@
 </file>
 
 <file path=word/header1.xml><?xml version="1.0" encoding="utf-8"?>
-<w:hdr xmlns:wpc="http://schemas.microsoft.com/office/word/2010/wordprocessingCanvas" xmlns:mo="http://schemas.microsoft.com/office/mac/office/2008/main" xmlns:mc="http://schemas.openxmlformats.org/markup-compatibility/2006" xmlns:mv="urn:schemas-microsoft-com:mac:vml" xmlns:o="urn:schemas-microsoft-com:office:office" xmlns:r="http://schemas.openxmlformats.org/officeDocument/2006/relationships" xmlns:m="http://schemas.openxmlformats.org/officeDocument/2006/math" xmlns:v="urn:schemas-microsoft-com:vml" xmlns:wp14="http://schemas.microsoft.com/office/word/2010/wordprocessingDrawing" xmlns:wp="http://schemas.openxmlformats.org/drawingml/2006/wordprocessingDrawing" xmlns:w10="urn:schemas-microsoft-com:office:word" xmlns:w="http://schemas.openxmlformats.org/wordprocessingml/2006/main" xmlns:w14="http://schemas.microsoft.com/office/word/2010/wordml" xmlns:w15="http://schemas.microsoft.com/office/word/2012/wordml" xmlns:wpg="http://schemas.microsoft.com/office/word/2010/wordprocessingGroup" xmlns:wpi="http://schemas.microsoft.com/office/word/2010/wordprocessingInk" xmlns:wne="http://schemas.microsoft.com/office/word/2006/wordml" xmlns:wps="http://schemas.microsoft.com/office/word/2010/wordprocessingShape" mc:Ignorable="w14 w15 wp14">
+<w:hdr xmlns:wpc="http://schemas.microsoft.com/office/word/2010/wordprocessingCanvas" xmlns:cx="http://schemas.microsoft.com/office/drawing/2014/chartex" xmlns:cx1="http://schemas.microsoft.com/office/drawing/2015/9/8/chartex" xmlns:mc="http://schemas.openxmlformats.org/markup-compatibility/2006" xmlns:o="urn:schemas-microsoft-com:office:office" xmlns:r="http://schemas.openxmlformats.org/officeDocument/2006/relationships" xmlns:m="http://schemas.openxmlformats.org/officeDocument/2006/math" xmlns:v="urn:schemas-microsoft-com:vml" xmlns:wp14="http://schemas.microsoft.com/office/word/2010/wordprocessingDrawing" xmlns:wp="http://schemas.openxmlformats.org/drawingml/2006/wordprocessingDrawing" xmlns:w10="urn:schemas-microsoft-com:office:word" xmlns:w="http://schemas.openxmlformats.org/wordprocessingml/2006/main" xmlns:w14="http://schemas.microsoft.com/office/word/2010/wordml" xmlns:w15="http://schemas.microsoft.com/office/word/2012/wordml" xmlns:w16se="http://schemas.microsoft.com/office/word/2015/wordml/symex" xmlns:wpg="http://schemas.microsoft.com/office/word/2010/wordprocessingGroup" xmlns:wpi="http://schemas.microsoft.com/office/word/2010/wordprocessingInk" xmlns:wne="http://schemas.microsoft.com/office/word/2006/wordml" xmlns:wps="http://schemas.microsoft.com/office/word/2010/wordprocessingShape" mc:Ignorable="w14 w15 w16se wp14">
   <w:p>
     <w:pPr>
       <w:pStyle w:val="Header"/>
@@ -4085,7 +4094,7 @@
 </file>
 
 <file path=word/header2.xml><?xml version="1.0" encoding="utf-8"?>
-<w:hdr xmlns:wpc="http://schemas.microsoft.com/office/word/2010/wordprocessingCanvas" xmlns:mo="http://schemas.microsoft.com/office/mac/office/2008/main" xmlns:mc="http://schemas.openxmlformats.org/markup-compatibility/2006" xmlns:mv="urn:schemas-microsoft-com:mac:vml" xmlns:o="urn:schemas-microsoft-com:office:office" xmlns:r="http://schemas.openxmlformats.org/officeDocument/2006/relationships" xmlns:m="http://schemas.openxmlformats.org/officeDocument/2006/math" xmlns:v="urn:schemas-microsoft-com:vml" xmlns:wp14="http://schemas.microsoft.com/office/word/2010/wordprocessingDrawing" xmlns:wp="http://schemas.openxmlformats.org/drawingml/2006/wordprocessingDrawing" xmlns:w10="urn:schemas-microsoft-com:office:word" xmlns:w="http://schemas.openxmlformats.org/wordprocessingml/2006/main" xmlns:w14="http://schemas.microsoft.com/office/word/2010/wordml" xmlns:w15="http://schemas.microsoft.com/office/word/2012/wordml" xmlns:wpg="http://schemas.microsoft.com/office/word/2010/wordprocessingGroup" xmlns:wpi="http://schemas.microsoft.com/office/word/2010/wordprocessingInk" xmlns:wne="http://schemas.microsoft.com/office/word/2006/wordml" xmlns:wps="http://schemas.microsoft.com/office/word/2010/wordprocessingShape" mc:Ignorable="w14 w15 wp14">
+<w:hdr xmlns:wpc="http://schemas.microsoft.com/office/word/2010/wordprocessingCanvas" xmlns:cx="http://schemas.microsoft.com/office/drawing/2014/chartex" xmlns:cx1="http://schemas.microsoft.com/office/drawing/2015/9/8/chartex" xmlns:mc="http://schemas.openxmlformats.org/markup-compatibility/2006" xmlns:o="urn:schemas-microsoft-com:office:office" xmlns:r="http://schemas.openxmlformats.org/officeDocument/2006/relationships" xmlns:m="http://schemas.openxmlformats.org/officeDocument/2006/math" xmlns:v="urn:schemas-microsoft-com:vml" xmlns:wp14="http://schemas.microsoft.com/office/word/2010/wordprocessingDrawing" xmlns:wp="http://schemas.openxmlformats.org/drawingml/2006/wordprocessingDrawing" xmlns:w10="urn:schemas-microsoft-com:office:word" xmlns:w="http://schemas.openxmlformats.org/wordprocessingml/2006/main" xmlns:w14="http://schemas.microsoft.com/office/word/2010/wordml" xmlns:w15="http://schemas.microsoft.com/office/word/2012/wordml" xmlns:w16se="http://schemas.microsoft.com/office/word/2015/wordml/symex" xmlns:wpg="http://schemas.microsoft.com/office/word/2010/wordprocessingGroup" xmlns:wpi="http://schemas.microsoft.com/office/word/2010/wordprocessingInk" xmlns:wne="http://schemas.microsoft.com/office/word/2006/wordml" xmlns:wps="http://schemas.microsoft.com/office/word/2010/wordprocessingShape" mc:Ignorable="w14 w15 w16se wp14">
   <w:p>
     <w:pPr>
       <w:pStyle w:val="Header"/>
@@ -4118,8 +4127,8 @@
 </file>
 
 <file path=word/numbering.xml><?xml version="1.0" encoding="utf-8"?>
-<w:numbering xmlns:wpc="http://schemas.microsoft.com/office/word/2010/wordprocessingCanvas" xmlns:mo="http://schemas.microsoft.com/office/mac/office/2008/main" xmlns:mc="http://schemas.openxmlformats.org/markup-compatibility/2006" xmlns:mv="urn:schemas-microsoft-com:mac:vml" xmlns:o="urn:schemas-microsoft-com:office:office" xmlns:r="http://schemas.openxmlformats.org/officeDocument/2006/relationships" xmlns:m="http://schemas.openxmlformats.org/officeDocument/2006/math" xmlns:v="urn:schemas-microsoft-com:vml" xmlns:wp14="http://schemas.microsoft.com/office/word/2010/wordprocessingDrawing" xmlns:wp="http://schemas.openxmlformats.org/drawingml/2006/wordprocessingDrawing" xmlns:w10="urn:schemas-microsoft-com:office:word" xmlns:w="http://schemas.openxmlformats.org/wordprocessingml/2006/main" xmlns:w14="http://schemas.microsoft.com/office/word/2010/wordml" xmlns:w15="http://schemas.microsoft.com/office/word/2012/wordml" xmlns:wpg="http://schemas.microsoft.com/office/word/2010/wordprocessingGroup" xmlns:wpi="http://schemas.microsoft.com/office/word/2010/wordprocessingInk" xmlns:wne="http://schemas.microsoft.com/office/word/2006/wordml" xmlns:wps="http://schemas.microsoft.com/office/word/2010/wordprocessingShape" mc:Ignorable="w14 w15 wp14">
-  <w:abstractNum w:abstractNumId="0">
+<w:numbering xmlns:wpc="http://schemas.microsoft.com/office/word/2010/wordprocessingCanvas" xmlns:cx="http://schemas.microsoft.com/office/drawing/2014/chartex" xmlns:cx1="http://schemas.microsoft.com/office/drawing/2015/9/8/chartex" xmlns:mc="http://schemas.openxmlformats.org/markup-compatibility/2006" xmlns:o="urn:schemas-microsoft-com:office:office" xmlns:r="http://schemas.openxmlformats.org/officeDocument/2006/relationships" xmlns:m="http://schemas.openxmlformats.org/officeDocument/2006/math" xmlns:v="urn:schemas-microsoft-com:vml" xmlns:wp14="http://schemas.microsoft.com/office/word/2010/wordprocessingDrawing" xmlns:wp="http://schemas.openxmlformats.org/drawingml/2006/wordprocessingDrawing" xmlns:w10="urn:schemas-microsoft-com:office:word" xmlns:w="http://schemas.openxmlformats.org/wordprocessingml/2006/main" xmlns:w14="http://schemas.microsoft.com/office/word/2010/wordml" xmlns:w15="http://schemas.microsoft.com/office/word/2012/wordml" xmlns:w16se="http://schemas.microsoft.com/office/word/2015/wordml/symex" xmlns:wpg="http://schemas.microsoft.com/office/word/2010/wordprocessingGroup" xmlns:wpi="http://schemas.microsoft.com/office/word/2010/wordprocessingInk" xmlns:wne="http://schemas.microsoft.com/office/word/2006/wordml" xmlns:wps="http://schemas.microsoft.com/office/word/2010/wordprocessingShape" mc:Ignorable="w14 w15 w16se wp14">
+  <w:abstractNum w:abstractNumId="0" w15:restartNumberingAfterBreak="0">
     <w:nsid w:val="062D2C21"/>
     <w:multiLevelType w:val="hybridMultilevel"/>
     <w:tmpl w:val="71EE3DEE"/>
@@ -4232,7 +4241,7 @@
       </w:rPr>
     </w:lvl>
   </w:abstractNum>
-  <w:abstractNum w:abstractNumId="1">
+  <w:abstractNum w:abstractNumId="1" w15:restartNumberingAfterBreak="0">
     <w:nsid w:val="2AB06215"/>
     <w:multiLevelType w:val="hybridMultilevel"/>
     <w:tmpl w:val="35E61EB8"/>
@@ -4344,7 +4353,7 @@
       </w:rPr>
     </w:lvl>
   </w:abstractNum>
-  <w:abstractNum w:abstractNumId="2">
+  <w:abstractNum w:abstractNumId="2" w15:restartNumberingAfterBreak="0">
     <w:nsid w:val="31983EB6"/>
     <w:multiLevelType w:val="hybridMultilevel"/>
     <w:tmpl w:val="372CF0F8"/>
@@ -4430,7 +4439,7 @@
       </w:pPr>
     </w:lvl>
   </w:abstractNum>
-  <w:abstractNum w:abstractNumId="3">
+  <w:abstractNum w:abstractNumId="3" w15:restartNumberingAfterBreak="0">
     <w:nsid w:val="3AE17DAE"/>
     <w:multiLevelType w:val="hybridMultilevel"/>
     <w:tmpl w:val="8416C72C"/>
@@ -4516,7 +4525,7 @@
       </w:pPr>
     </w:lvl>
   </w:abstractNum>
-  <w:abstractNum w:abstractNumId="4">
+  <w:abstractNum w:abstractNumId="4" w15:restartNumberingAfterBreak="0">
     <w:nsid w:val="47E726A6"/>
     <w:multiLevelType w:val="hybridMultilevel"/>
     <w:tmpl w:val="E7D45DEA"/>
@@ -4629,7 +4638,7 @@
       </w:rPr>
     </w:lvl>
   </w:abstractNum>
-  <w:abstractNum w:abstractNumId="5">
+  <w:abstractNum w:abstractNumId="5" w15:restartNumberingAfterBreak="0">
     <w:nsid w:val="4BAA08EA"/>
     <w:multiLevelType w:val="hybridMultilevel"/>
     <w:tmpl w:val="556EF960"/>
@@ -4715,7 +4724,7 @@
       </w:pPr>
     </w:lvl>
   </w:abstractNum>
-  <w:abstractNum w:abstractNumId="6">
+  <w:abstractNum w:abstractNumId="6" w15:restartNumberingAfterBreak="0">
     <w:nsid w:val="5F66167F"/>
     <w:multiLevelType w:val="hybridMultilevel"/>
     <w:tmpl w:val="6D4A28E6"/>
@@ -4801,7 +4810,7 @@
       </w:pPr>
     </w:lvl>
   </w:abstractNum>
-  <w:abstractNum w:abstractNumId="7">
+  <w:abstractNum w:abstractNumId="7" w15:restartNumberingAfterBreak="0">
     <w:nsid w:val="5FC6702C"/>
     <w:multiLevelType w:val="hybridMultilevel"/>
     <w:tmpl w:val="312A8008"/>
@@ -4914,7 +4923,7 @@
       </w:rPr>
     </w:lvl>
   </w:abstractNum>
-  <w:abstractNum w:abstractNumId="8">
+  <w:abstractNum w:abstractNumId="8" w15:restartNumberingAfterBreak="0">
     <w:nsid w:val="709F643A"/>
     <w:multiLevelType w:val="hybridMultilevel"/>
     <w:tmpl w:val="B8B464D0"/>
@@ -5058,7 +5067,7 @@
 </file>
 
 <file path=word/styles.xml><?xml version="1.0" encoding="utf-8"?>
-<w:styles xmlns:mc="http://schemas.openxmlformats.org/markup-compatibility/2006" xmlns:r="http://schemas.openxmlformats.org/officeDocument/2006/relationships" xmlns:w="http://schemas.openxmlformats.org/wordprocessingml/2006/main" xmlns:w14="http://schemas.microsoft.com/office/word/2010/wordml" xmlns:w15="http://schemas.microsoft.com/office/word/2012/wordml" mc:Ignorable="w14 w15">
+<w:styles xmlns:mc="http://schemas.openxmlformats.org/markup-compatibility/2006" xmlns:r="http://schemas.openxmlformats.org/officeDocument/2006/relationships" xmlns:w="http://schemas.openxmlformats.org/wordprocessingml/2006/main" xmlns:w14="http://schemas.microsoft.com/office/word/2010/wordml" xmlns:w15="http://schemas.microsoft.com/office/word/2012/wordml" xmlns:w16se="http://schemas.microsoft.com/office/word/2015/wordml/symex" mc:Ignorable="w14 w15 w16se">
   <w:docDefaults>
     <w:rPrDefault>
       <w:rPr>
@@ -5074,7 +5083,7 @@
       </w:pPr>
     </w:pPrDefault>
   </w:docDefaults>
-  <w:latentStyles w:defLockedState="0" w:defUIPriority="99" w:defSemiHidden="0" w:defUnhideWhenUsed="0" w:defQFormat="0" w:count="382">
+  <w:latentStyles w:defLockedState="0" w:defUIPriority="99" w:defSemiHidden="0" w:defUnhideWhenUsed="0" w:defQFormat="0" w:count="371">
     <w:lsdException w:name="Normal" w:uiPriority="0" w:qFormat="1"/>
     <w:lsdException w:name="heading 1" w:uiPriority="9" w:qFormat="1"/>
     <w:lsdException w:name="heading 2" w:semiHidden="1" w:uiPriority="9" w:unhideWhenUsed="1" w:qFormat="1"/>
@@ -5446,8 +5455,6 @@
     <w:lsdException w:name="List Table 5 Dark Accent 6" w:uiPriority="50"/>
     <w:lsdException w:name="List Table 6 Colorful Accent 6" w:uiPriority="51"/>
     <w:lsdException w:name="List Table 7 Colorful Accent 6" w:uiPriority="52"/>
-    <w:lsdException w:name="Mention" w:semiHidden="1" w:unhideWhenUsed="1"/>
-    <w:lsdException w:name="Smart Hyperlink" w:semiHidden="1" w:unhideWhenUsed="1"/>
   </w:latentStyles>
   <w:style w:type="paragraph" w:default="1" w:styleId="Normal">
     <w:name w:val="Normal"/>
@@ -5642,7 +5649,6 @@
       <w:lang w:bidi="ar-SA"/>
     </w:rPr>
     <w:tblPr>
-      <w:tblInd w:w="0" w:type="dxa"/>
       <w:tblBorders>
         <w:top w:val="single" w:sz="4" w:space="0" w:color="auto"/>
         <w:left w:val="single" w:sz="4" w:space="0" w:color="auto"/>
@@ -5651,12 +5657,6 @@
         <w:insideH w:val="single" w:sz="4" w:space="0" w:color="auto"/>
         <w:insideV w:val="single" w:sz="4" w:space="0" w:color="auto"/>
       </w:tblBorders>
-      <w:tblCellMar>
-        <w:top w:w="0" w:type="dxa"/>
-        <w:left w:w="108" w:type="dxa"/>
-        <w:bottom w:w="0" w:type="dxa"/>
-        <w:right w:w="108" w:type="dxa"/>
-      </w:tblCellMar>
     </w:tblPr>
   </w:style>
   <w:style w:type="character" w:styleId="Hyperlink">

</xml_diff>